<commit_message>
Practica. Memoria con conclusiones. Códigos comentados ;)
</commit_message>
<xml_diff>
--- a/Practica3/PRÁCTICA 3.docx
+++ b/Practica3/PRÁCTICA 3.docx
@@ -51,7 +51,7 @@
                         <pic:cNvPicPr/>
                       </pic:nvPicPr>
                       <pic:blipFill>
-                        <a:blip r:embed="rId6" cstate="print">
+                        <a:blip r:embed="rId7" cstate="print">
                           <a:duotone>
                             <a:schemeClr val="accent1">
                               <a:shade val="45000"/>
@@ -399,6 +399,7 @@
                               <w:calendar w:val="gregorian"/>
                             </w:date>
                           </w:sdtPr>
+                          <w:sdtEndPr/>
                           <w:sdtContent>
                             <w:p>
                               <w:pPr>
@@ -497,7 +498,7 @@
                         <pic:cNvPicPr/>
                       </pic:nvPicPr>
                       <pic:blipFill>
-                        <a:blip r:embed="rId7" cstate="print">
+                        <a:blip r:embed="rId8" cstate="print">
                           <a:duotone>
                             <a:schemeClr val="accent1">
                               <a:shade val="45000"/>
@@ -538,43 +539,1253 @@
         </w:p>
       </w:sdtContent>
     </w:sdt>
+    <w:sdt>
+      <w:sdtPr>
+        <w:rPr>
+          <w:lang w:val="es-ES"/>
+        </w:rPr>
+        <w:id w:val="-198623507"/>
+        <w:docPartObj>
+          <w:docPartGallery w:val="Table of Contents"/>
+          <w:docPartUnique/>
+        </w:docPartObj>
+      </w:sdtPr>
+      <w:sdtEndPr>
+        <w:rPr>
+          <w:rFonts w:asciiTheme="minorHAnsi" w:eastAsiaTheme="minorHAnsi" w:hAnsiTheme="minorHAnsi" w:cstheme="minorBidi"/>
+          <w:b/>
+          <w:bCs/>
+          <w:color w:val="auto"/>
+          <w:sz w:val="22"/>
+          <w:szCs w:val="22"/>
+          <w:lang w:eastAsia="en-US"/>
+        </w:rPr>
+      </w:sdtEndPr>
+      <w:sdtContent>
+        <w:p>
+          <w:pPr>
+            <w:pStyle w:val="TtuloTDC"/>
+            <w:rPr>
+              <w:sz w:val="36"/>
+              <w:szCs w:val="24"/>
+              <w:lang w:val="es-ES"/>
+            </w:rPr>
+          </w:pPr>
+          <w:r>
+            <w:rPr>
+              <w:sz w:val="36"/>
+              <w:szCs w:val="24"/>
+              <w:lang w:val="es-ES"/>
+            </w:rPr>
+            <w:t>ÍNDICE</w:t>
+          </w:r>
+        </w:p>
+        <w:p>
+          <w:pPr>
+            <w:rPr>
+              <w:lang w:val="es-ES" w:eastAsia="es-ES_tradnl"/>
+            </w:rPr>
+          </w:pPr>
+        </w:p>
+        <w:p>
+          <w:pPr>
+            <w:pStyle w:val="TDC1"/>
+            <w:tabs>
+              <w:tab w:val="left" w:pos="440"/>
+              <w:tab w:val="right" w:leader="dot" w:pos="8494"/>
+            </w:tabs>
+            <w:rPr>
+              <w:rFonts w:eastAsiaTheme="minorEastAsia"/>
+              <w:noProof/>
+              <w:sz w:val="24"/>
+              <w:szCs w:val="24"/>
+              <w:lang w:eastAsia="es-ES_tradnl"/>
+            </w:rPr>
+          </w:pPr>
+          <w:r>
+            <w:rPr>
+              <w:sz w:val="24"/>
+              <w:szCs w:val="24"/>
+            </w:rPr>
+            <w:fldChar w:fldCharType="begin"/>
+          </w:r>
+          <w:r>
+            <w:rPr>
+              <w:sz w:val="24"/>
+              <w:szCs w:val="24"/>
+            </w:rPr>
+            <w:instrText xml:space="preserve"> TOC \o "1-3" \h \z \u </w:instrText>
+          </w:r>
+          <w:r>
+            <w:rPr>
+              <w:sz w:val="24"/>
+              <w:szCs w:val="24"/>
+            </w:rPr>
+            <w:fldChar w:fldCharType="separate"/>
+          </w:r>
+          <w:hyperlink w:anchor="_Toc498793344" w:history="1">
+            <w:r>
+              <w:rPr>
+                <w:rStyle w:val="Hipervnculo"/>
+                <w:noProof/>
+                <w:sz w:val="24"/>
+                <w:szCs w:val="24"/>
+              </w:rPr>
+              <w:t>1.</w:t>
+            </w:r>
+            <w:r>
+              <w:rPr>
+                <w:rFonts w:eastAsiaTheme="minorEastAsia"/>
+                <w:noProof/>
+                <w:sz w:val="24"/>
+                <w:szCs w:val="24"/>
+                <w:lang w:eastAsia="es-ES_tradnl"/>
+              </w:rPr>
+              <w:tab/>
+            </w:r>
+            <w:r>
+              <w:rPr>
+                <w:rStyle w:val="Hipervnculo"/>
+                <w:noProof/>
+                <w:sz w:val="24"/>
+                <w:szCs w:val="24"/>
+              </w:rPr>
+              <w:t>VUELTA ATRÁS</w:t>
+            </w:r>
+            <w:r>
+              <w:rPr>
+                <w:noProof/>
+                <w:webHidden/>
+                <w:sz w:val="24"/>
+                <w:szCs w:val="24"/>
+              </w:rPr>
+              <w:tab/>
+            </w:r>
+            <w:r>
+              <w:rPr>
+                <w:noProof/>
+                <w:webHidden/>
+                <w:sz w:val="24"/>
+                <w:szCs w:val="24"/>
+              </w:rPr>
+              <w:fldChar w:fldCharType="begin"/>
+            </w:r>
+            <w:r>
+              <w:rPr>
+                <w:noProof/>
+                <w:webHidden/>
+                <w:sz w:val="24"/>
+                <w:szCs w:val="24"/>
+              </w:rPr>
+              <w:instrText xml:space="preserve"> PAGEREF _Toc498793344 \h </w:instrText>
+            </w:r>
+            <w:r>
+              <w:rPr>
+                <w:noProof/>
+                <w:webHidden/>
+                <w:sz w:val="24"/>
+                <w:szCs w:val="24"/>
+              </w:rPr>
+            </w:r>
+            <w:r>
+              <w:rPr>
+                <w:noProof/>
+                <w:webHidden/>
+                <w:sz w:val="24"/>
+                <w:szCs w:val="24"/>
+              </w:rPr>
+              <w:fldChar w:fldCharType="separate"/>
+            </w:r>
+            <w:r>
+              <w:rPr>
+                <w:noProof/>
+                <w:webHidden/>
+                <w:sz w:val="24"/>
+                <w:szCs w:val="24"/>
+              </w:rPr>
+              <w:t>2</w:t>
+            </w:r>
+            <w:r>
+              <w:rPr>
+                <w:noProof/>
+                <w:webHidden/>
+                <w:sz w:val="24"/>
+                <w:szCs w:val="24"/>
+              </w:rPr>
+              <w:fldChar w:fldCharType="end"/>
+            </w:r>
+          </w:hyperlink>
+        </w:p>
+        <w:p>
+          <w:pPr>
+            <w:pStyle w:val="TDC2"/>
+            <w:rPr>
+              <w:rFonts w:eastAsiaTheme="minorEastAsia"/>
+              <w:szCs w:val="24"/>
+            </w:rPr>
+          </w:pPr>
+          <w:hyperlink w:anchor="_Toc498793345" w:history="1">
+            <w:r>
+              <w:rPr>
+                <w:rStyle w:val="Hipervnculo"/>
+                <w:szCs w:val="24"/>
+              </w:rPr>
+              <w:t>a) Diseño de un árbol de búsqueda adecuado para resolver el problema, mostrando el árbol en un gŕafico o, si es muy grande, parte de él. También debe explicarse explícitamente:</w:t>
+            </w:r>
+            <w:r>
+              <w:rPr>
+                <w:webHidden/>
+                <w:szCs w:val="24"/>
+              </w:rPr>
+              <w:tab/>
+            </w:r>
+            <w:r>
+              <w:rPr>
+                <w:webHidden/>
+                <w:szCs w:val="24"/>
+              </w:rPr>
+              <w:fldChar w:fldCharType="begin"/>
+            </w:r>
+            <w:r>
+              <w:rPr>
+                <w:webHidden/>
+                <w:szCs w:val="24"/>
+              </w:rPr>
+              <w:instrText xml:space="preserve"> PAGEREF _Toc498793345 \h </w:instrText>
+            </w:r>
+            <w:r>
+              <w:rPr>
+                <w:webHidden/>
+                <w:szCs w:val="24"/>
+              </w:rPr>
+            </w:r>
+            <w:r>
+              <w:rPr>
+                <w:webHidden/>
+                <w:szCs w:val="24"/>
+              </w:rPr>
+              <w:fldChar w:fldCharType="separate"/>
+            </w:r>
+            <w:r>
+              <w:rPr>
+                <w:webHidden/>
+                <w:szCs w:val="24"/>
+              </w:rPr>
+              <w:t>2</w:t>
+            </w:r>
+            <w:r>
+              <w:rPr>
+                <w:webHidden/>
+                <w:szCs w:val="24"/>
+              </w:rPr>
+              <w:fldChar w:fldCharType="end"/>
+            </w:r>
+          </w:hyperlink>
+        </w:p>
+        <w:p>
+          <w:pPr>
+            <w:pStyle w:val="TDC2"/>
+            <w:rPr>
+              <w:rFonts w:eastAsiaTheme="minorEastAsia"/>
+              <w:szCs w:val="24"/>
+            </w:rPr>
+          </w:pPr>
+          <w:hyperlink w:anchor="_Toc498793346" w:history="1">
+            <w:r>
+              <w:rPr>
+                <w:rStyle w:val="Hipervnculo"/>
+                <w:szCs w:val="24"/>
+              </w:rPr>
+              <w:t>1) Niveles del árbol (número de niveles y qué papel cumple cada nivel)</w:t>
+            </w:r>
+            <w:r>
+              <w:rPr>
+                <w:webHidden/>
+                <w:szCs w:val="24"/>
+              </w:rPr>
+              <w:tab/>
+            </w:r>
+            <w:r>
+              <w:rPr>
+                <w:webHidden/>
+                <w:szCs w:val="24"/>
+              </w:rPr>
+              <w:fldChar w:fldCharType="begin"/>
+            </w:r>
+            <w:r>
+              <w:rPr>
+                <w:webHidden/>
+                <w:szCs w:val="24"/>
+              </w:rPr>
+              <w:instrText xml:space="preserve"> PAGEREF _Toc498793346 \h </w:instrText>
+            </w:r>
+            <w:r>
+              <w:rPr>
+                <w:webHidden/>
+                <w:szCs w:val="24"/>
+              </w:rPr>
+            </w:r>
+            <w:r>
+              <w:rPr>
+                <w:webHidden/>
+                <w:szCs w:val="24"/>
+              </w:rPr>
+              <w:fldChar w:fldCharType="separate"/>
+            </w:r>
+            <w:r>
+              <w:rPr>
+                <w:webHidden/>
+                <w:szCs w:val="24"/>
+              </w:rPr>
+              <w:t>2</w:t>
+            </w:r>
+            <w:r>
+              <w:rPr>
+                <w:webHidden/>
+                <w:szCs w:val="24"/>
+              </w:rPr>
+              <w:fldChar w:fldCharType="end"/>
+            </w:r>
+          </w:hyperlink>
+        </w:p>
+        <w:p>
+          <w:pPr>
+            <w:pStyle w:val="TDC2"/>
+            <w:rPr>
+              <w:rFonts w:eastAsiaTheme="minorEastAsia"/>
+              <w:szCs w:val="24"/>
+            </w:rPr>
+          </w:pPr>
+          <w:hyperlink w:anchor="_Toc498793347" w:history="1">
+            <w:r>
+              <w:rPr>
+                <w:rStyle w:val="Hipervnculo"/>
+                <w:szCs w:val="24"/>
+              </w:rPr>
+              <w:t>2) Candidatos en cada nodo del árbol</w:t>
+            </w:r>
+            <w:r>
+              <w:rPr>
+                <w:webHidden/>
+                <w:szCs w:val="24"/>
+              </w:rPr>
+              <w:tab/>
+            </w:r>
+            <w:r>
+              <w:rPr>
+                <w:webHidden/>
+                <w:szCs w:val="24"/>
+              </w:rPr>
+              <w:fldChar w:fldCharType="begin"/>
+            </w:r>
+            <w:r>
+              <w:rPr>
+                <w:webHidden/>
+                <w:szCs w:val="24"/>
+              </w:rPr>
+              <w:instrText xml:space="preserve"> PAGEREF _Toc498793347 \h </w:instrText>
+            </w:r>
+            <w:r>
+              <w:rPr>
+                <w:webHidden/>
+                <w:szCs w:val="24"/>
+              </w:rPr>
+            </w:r>
+            <w:r>
+              <w:rPr>
+                <w:webHidden/>
+                <w:szCs w:val="24"/>
+              </w:rPr>
+              <w:fldChar w:fldCharType="separate"/>
+            </w:r>
+            <w:r>
+              <w:rPr>
+                <w:webHidden/>
+                <w:szCs w:val="24"/>
+              </w:rPr>
+              <w:t>2</w:t>
+            </w:r>
+            <w:r>
+              <w:rPr>
+                <w:webHidden/>
+                <w:szCs w:val="24"/>
+              </w:rPr>
+              <w:fldChar w:fldCharType="end"/>
+            </w:r>
+          </w:hyperlink>
+        </w:p>
+        <w:p>
+          <w:pPr>
+            <w:pStyle w:val="TDC2"/>
+            <w:rPr>
+              <w:rFonts w:eastAsiaTheme="minorEastAsia"/>
+              <w:szCs w:val="24"/>
+            </w:rPr>
+          </w:pPr>
+          <w:hyperlink w:anchor="_Toc498793348" w:history="1">
+            <w:r>
+              <w:rPr>
+                <w:rStyle w:val="Hipervnculo"/>
+                <w:szCs w:val="24"/>
+              </w:rPr>
+              <w:t>b) Especificación y justificación de las comprobaciones incrementales a realizar en cada nodo del árbol de búsqueda</w:t>
+            </w:r>
+            <w:r>
+              <w:rPr>
+                <w:webHidden/>
+                <w:szCs w:val="24"/>
+              </w:rPr>
+              <w:tab/>
+            </w:r>
+            <w:r>
+              <w:rPr>
+                <w:webHidden/>
+                <w:szCs w:val="24"/>
+              </w:rPr>
+              <w:fldChar w:fldCharType="begin"/>
+            </w:r>
+            <w:r>
+              <w:rPr>
+                <w:webHidden/>
+                <w:szCs w:val="24"/>
+              </w:rPr>
+              <w:instrText xml:space="preserve"> PAGEREF _Toc498793348 \h </w:instrText>
+            </w:r>
+            <w:r>
+              <w:rPr>
+                <w:webHidden/>
+                <w:szCs w:val="24"/>
+              </w:rPr>
+            </w:r>
+            <w:r>
+              <w:rPr>
+                <w:webHidden/>
+                <w:szCs w:val="24"/>
+              </w:rPr>
+              <w:fldChar w:fldCharType="separate"/>
+            </w:r>
+            <w:r>
+              <w:rPr>
+                <w:webHidden/>
+                <w:szCs w:val="24"/>
+              </w:rPr>
+              <w:t>3</w:t>
+            </w:r>
+            <w:r>
+              <w:rPr>
+                <w:webHidden/>
+                <w:szCs w:val="24"/>
+              </w:rPr>
+              <w:fldChar w:fldCharType="end"/>
+            </w:r>
+          </w:hyperlink>
+        </w:p>
+        <w:p>
+          <w:pPr>
+            <w:pStyle w:val="TDC2"/>
+            <w:rPr>
+              <w:rFonts w:eastAsiaTheme="minorEastAsia"/>
+              <w:szCs w:val="24"/>
+            </w:rPr>
+          </w:pPr>
+          <w:hyperlink w:anchor="_Toc498793349" w:history="1">
+            <w:r>
+              <w:rPr>
+                <w:rStyle w:val="Hipervnculo"/>
+                <w:szCs w:val="24"/>
+              </w:rPr>
+              <w:t>c) Código del algoritmo, basado en el esquema de vuelta atrás, que incorpora el diseño anterior.</w:t>
+            </w:r>
+            <w:r>
+              <w:rPr>
+                <w:webHidden/>
+                <w:szCs w:val="24"/>
+              </w:rPr>
+              <w:tab/>
+            </w:r>
+            <w:r>
+              <w:rPr>
+                <w:webHidden/>
+                <w:szCs w:val="24"/>
+              </w:rPr>
+              <w:fldChar w:fldCharType="begin"/>
+            </w:r>
+            <w:r>
+              <w:rPr>
+                <w:webHidden/>
+                <w:szCs w:val="24"/>
+              </w:rPr>
+              <w:instrText xml:space="preserve"> PAGEREF _Toc498793349 \h </w:instrText>
+            </w:r>
+            <w:r>
+              <w:rPr>
+                <w:webHidden/>
+                <w:szCs w:val="24"/>
+              </w:rPr>
+            </w:r>
+            <w:r>
+              <w:rPr>
+                <w:webHidden/>
+                <w:szCs w:val="24"/>
+              </w:rPr>
+              <w:fldChar w:fldCharType="separate"/>
+            </w:r>
+            <w:r>
+              <w:rPr>
+                <w:webHidden/>
+                <w:szCs w:val="24"/>
+              </w:rPr>
+              <w:t>3</w:t>
+            </w:r>
+            <w:r>
+              <w:rPr>
+                <w:webHidden/>
+                <w:szCs w:val="24"/>
+              </w:rPr>
+              <w:fldChar w:fldCharType="end"/>
+            </w:r>
+          </w:hyperlink>
+        </w:p>
+        <w:p>
+          <w:pPr>
+            <w:pStyle w:val="TDC1"/>
+            <w:tabs>
+              <w:tab w:val="left" w:pos="440"/>
+              <w:tab w:val="right" w:leader="dot" w:pos="8494"/>
+            </w:tabs>
+            <w:rPr>
+              <w:rFonts w:eastAsiaTheme="minorEastAsia"/>
+              <w:noProof/>
+              <w:sz w:val="24"/>
+              <w:szCs w:val="24"/>
+              <w:lang w:eastAsia="es-ES_tradnl"/>
+            </w:rPr>
+          </w:pPr>
+          <w:hyperlink w:anchor="_Toc498793350" w:history="1">
+            <w:r>
+              <w:rPr>
+                <w:rStyle w:val="Hipervnculo"/>
+                <w:noProof/>
+                <w:sz w:val="24"/>
+                <w:szCs w:val="24"/>
+              </w:rPr>
+              <w:t>2.</w:t>
+            </w:r>
+            <w:r>
+              <w:rPr>
+                <w:rFonts w:eastAsiaTheme="minorEastAsia"/>
+                <w:noProof/>
+                <w:sz w:val="24"/>
+                <w:szCs w:val="24"/>
+                <w:lang w:eastAsia="es-ES_tradnl"/>
+              </w:rPr>
+              <w:tab/>
+            </w:r>
+            <w:r>
+              <w:rPr>
+                <w:rStyle w:val="Hipervnculo"/>
+                <w:noProof/>
+                <w:sz w:val="24"/>
+                <w:szCs w:val="24"/>
+              </w:rPr>
+              <w:t>RAMIFICACIÓN Y PODA</w:t>
+            </w:r>
+            <w:r>
+              <w:rPr>
+                <w:noProof/>
+                <w:webHidden/>
+                <w:sz w:val="24"/>
+                <w:szCs w:val="24"/>
+              </w:rPr>
+              <w:tab/>
+            </w:r>
+            <w:r>
+              <w:rPr>
+                <w:noProof/>
+                <w:webHidden/>
+                <w:sz w:val="24"/>
+                <w:szCs w:val="24"/>
+              </w:rPr>
+              <w:fldChar w:fldCharType="begin"/>
+            </w:r>
+            <w:r>
+              <w:rPr>
+                <w:noProof/>
+                <w:webHidden/>
+                <w:sz w:val="24"/>
+                <w:szCs w:val="24"/>
+              </w:rPr>
+              <w:instrText xml:space="preserve"> PAGEREF _Toc498793350 \h </w:instrText>
+            </w:r>
+            <w:r>
+              <w:rPr>
+                <w:noProof/>
+                <w:webHidden/>
+                <w:sz w:val="24"/>
+                <w:szCs w:val="24"/>
+              </w:rPr>
+            </w:r>
+            <w:r>
+              <w:rPr>
+                <w:noProof/>
+                <w:webHidden/>
+                <w:sz w:val="24"/>
+                <w:szCs w:val="24"/>
+              </w:rPr>
+              <w:fldChar w:fldCharType="separate"/>
+            </w:r>
+            <w:r>
+              <w:rPr>
+                <w:noProof/>
+                <w:webHidden/>
+                <w:sz w:val="24"/>
+                <w:szCs w:val="24"/>
+              </w:rPr>
+              <w:t>3</w:t>
+            </w:r>
+            <w:r>
+              <w:rPr>
+                <w:noProof/>
+                <w:webHidden/>
+                <w:sz w:val="24"/>
+                <w:szCs w:val="24"/>
+              </w:rPr>
+              <w:fldChar w:fldCharType="end"/>
+            </w:r>
+          </w:hyperlink>
+        </w:p>
+        <w:p>
+          <w:pPr>
+            <w:pStyle w:val="TDC2"/>
+            <w:rPr>
+              <w:rFonts w:eastAsiaTheme="minorEastAsia"/>
+              <w:szCs w:val="24"/>
+            </w:rPr>
+          </w:pPr>
+          <w:hyperlink w:anchor="_Toc498793351" w:history="1">
+            <w:r>
+              <w:rPr>
+                <w:rStyle w:val="Hipervnculo"/>
+                <w:szCs w:val="24"/>
+              </w:rPr>
+              <w:t>a) Elegir y justificar un esquema (de coste mínimo u optimista-pesimista) para plantear el algoritmo de Ramificación y Poda.</w:t>
+            </w:r>
+            <w:r>
+              <w:rPr>
+                <w:webHidden/>
+                <w:szCs w:val="24"/>
+              </w:rPr>
+              <w:tab/>
+            </w:r>
+            <w:r>
+              <w:rPr>
+                <w:webHidden/>
+                <w:szCs w:val="24"/>
+              </w:rPr>
+              <w:fldChar w:fldCharType="begin"/>
+            </w:r>
+            <w:r>
+              <w:rPr>
+                <w:webHidden/>
+                <w:szCs w:val="24"/>
+              </w:rPr>
+              <w:instrText xml:space="preserve"> PAGEREF _Toc498793351 \h </w:instrText>
+            </w:r>
+            <w:r>
+              <w:rPr>
+                <w:webHidden/>
+                <w:szCs w:val="24"/>
+              </w:rPr>
+            </w:r>
+            <w:r>
+              <w:rPr>
+                <w:webHidden/>
+                <w:szCs w:val="24"/>
+              </w:rPr>
+              <w:fldChar w:fldCharType="separate"/>
+            </w:r>
+            <w:r>
+              <w:rPr>
+                <w:webHidden/>
+                <w:szCs w:val="24"/>
+              </w:rPr>
+              <w:t>3</w:t>
+            </w:r>
+            <w:r>
+              <w:rPr>
+                <w:webHidden/>
+                <w:szCs w:val="24"/>
+              </w:rPr>
+              <w:fldChar w:fldCharType="end"/>
+            </w:r>
+          </w:hyperlink>
+        </w:p>
+        <w:p>
+          <w:pPr>
+            <w:pStyle w:val="TDC2"/>
+            <w:rPr>
+              <w:rFonts w:eastAsiaTheme="minorEastAsia"/>
+              <w:szCs w:val="24"/>
+            </w:rPr>
+          </w:pPr>
+          <w:hyperlink w:anchor="_Toc498793352" w:history="1">
+            <w:r>
+              <w:rPr>
+                <w:rStyle w:val="Hipervnculo"/>
+                <w:szCs w:val="24"/>
+              </w:rPr>
+              <w:t>b) Definir un cota o cotas, según el esquema elegido, que pueda usarse en un algoritmo de ramificación y poda, indicando su valor inicial y cómo se actualiza.</w:t>
+            </w:r>
+            <w:r>
+              <w:rPr>
+                <w:webHidden/>
+                <w:szCs w:val="24"/>
+              </w:rPr>
+              <w:tab/>
+            </w:r>
+            <w:r>
+              <w:rPr>
+                <w:webHidden/>
+                <w:szCs w:val="24"/>
+              </w:rPr>
+              <w:fldChar w:fldCharType="begin"/>
+            </w:r>
+            <w:r>
+              <w:rPr>
+                <w:webHidden/>
+                <w:szCs w:val="24"/>
+              </w:rPr>
+              <w:instrText xml:space="preserve"> PAGEREF _Toc498793352 \h </w:instrText>
+            </w:r>
+            <w:r>
+              <w:rPr>
+                <w:webHidden/>
+                <w:szCs w:val="24"/>
+              </w:rPr>
+            </w:r>
+            <w:r>
+              <w:rPr>
+                <w:webHidden/>
+                <w:szCs w:val="24"/>
+              </w:rPr>
+              <w:fldChar w:fldCharType="separate"/>
+            </w:r>
+            <w:r>
+              <w:rPr>
+                <w:webHidden/>
+                <w:szCs w:val="24"/>
+              </w:rPr>
+              <w:t>4</w:t>
+            </w:r>
+            <w:r>
+              <w:rPr>
+                <w:webHidden/>
+                <w:szCs w:val="24"/>
+              </w:rPr>
+              <w:fldChar w:fldCharType="end"/>
+            </w:r>
+          </w:hyperlink>
+        </w:p>
+        <w:p>
+          <w:pPr>
+            <w:pStyle w:val="TDC2"/>
+            <w:rPr>
+              <w:rFonts w:eastAsiaTheme="minorEastAsia"/>
+              <w:szCs w:val="24"/>
+            </w:rPr>
+          </w:pPr>
+          <w:hyperlink w:anchor="_Toc498793353" w:history="1">
+            <w:r>
+              <w:rPr>
+                <w:rStyle w:val="Hipervnculo"/>
+                <w:szCs w:val="24"/>
+              </w:rPr>
+              <w:t>c) Código del algoritmo, basado en el esquema de ramificación y poda, que incorpora el diseño anterior.</w:t>
+            </w:r>
+            <w:r>
+              <w:rPr>
+                <w:webHidden/>
+                <w:szCs w:val="24"/>
+              </w:rPr>
+              <w:tab/>
+            </w:r>
+            <w:r>
+              <w:rPr>
+                <w:webHidden/>
+                <w:szCs w:val="24"/>
+              </w:rPr>
+              <w:fldChar w:fldCharType="begin"/>
+            </w:r>
+            <w:r>
+              <w:rPr>
+                <w:webHidden/>
+                <w:szCs w:val="24"/>
+              </w:rPr>
+              <w:instrText xml:space="preserve"> PAGEREF _Toc498793353 \h </w:instrText>
+            </w:r>
+            <w:r>
+              <w:rPr>
+                <w:webHidden/>
+                <w:szCs w:val="24"/>
+              </w:rPr>
+            </w:r>
+            <w:r>
+              <w:rPr>
+                <w:webHidden/>
+                <w:szCs w:val="24"/>
+              </w:rPr>
+              <w:fldChar w:fldCharType="separate"/>
+            </w:r>
+            <w:r>
+              <w:rPr>
+                <w:webHidden/>
+                <w:szCs w:val="24"/>
+              </w:rPr>
+              <w:t>4</w:t>
+            </w:r>
+            <w:r>
+              <w:rPr>
+                <w:webHidden/>
+                <w:szCs w:val="24"/>
+              </w:rPr>
+              <w:fldChar w:fldCharType="end"/>
+            </w:r>
+          </w:hyperlink>
+        </w:p>
+        <w:p>
+          <w:pPr>
+            <w:pStyle w:val="TDC1"/>
+            <w:tabs>
+              <w:tab w:val="left" w:pos="440"/>
+              <w:tab w:val="right" w:leader="dot" w:pos="8494"/>
+            </w:tabs>
+            <w:rPr>
+              <w:rFonts w:eastAsiaTheme="minorEastAsia"/>
+              <w:noProof/>
+              <w:sz w:val="24"/>
+              <w:szCs w:val="24"/>
+              <w:lang w:eastAsia="es-ES_tradnl"/>
+            </w:rPr>
+          </w:pPr>
+          <w:hyperlink w:anchor="_Toc498793354" w:history="1">
+            <w:r>
+              <w:rPr>
+                <w:rStyle w:val="Hipervnculo"/>
+                <w:noProof/>
+                <w:sz w:val="24"/>
+                <w:szCs w:val="24"/>
+              </w:rPr>
+              <w:t>3.</w:t>
+            </w:r>
+            <w:r>
+              <w:rPr>
+                <w:rFonts w:eastAsiaTheme="minorEastAsia"/>
+                <w:noProof/>
+                <w:sz w:val="24"/>
+                <w:szCs w:val="24"/>
+                <w:lang w:eastAsia="es-ES_tradnl"/>
+              </w:rPr>
+              <w:tab/>
+            </w:r>
+            <w:r>
+              <w:rPr>
+                <w:rStyle w:val="Hipervnculo"/>
+                <w:noProof/>
+                <w:sz w:val="24"/>
+                <w:szCs w:val="24"/>
+              </w:rPr>
+              <w:t>COMPARACIÓN DE ALGORITMOS</w:t>
+            </w:r>
+            <w:r>
+              <w:rPr>
+                <w:noProof/>
+                <w:webHidden/>
+                <w:sz w:val="24"/>
+                <w:szCs w:val="24"/>
+              </w:rPr>
+              <w:tab/>
+            </w:r>
+            <w:r>
+              <w:rPr>
+                <w:noProof/>
+                <w:webHidden/>
+                <w:sz w:val="24"/>
+                <w:szCs w:val="24"/>
+              </w:rPr>
+              <w:fldChar w:fldCharType="begin"/>
+            </w:r>
+            <w:r>
+              <w:rPr>
+                <w:noProof/>
+                <w:webHidden/>
+                <w:sz w:val="24"/>
+                <w:szCs w:val="24"/>
+              </w:rPr>
+              <w:instrText xml:space="preserve"> PAGEREF _Toc498793354 \h </w:instrText>
+            </w:r>
+            <w:r>
+              <w:rPr>
+                <w:noProof/>
+                <w:webHidden/>
+                <w:sz w:val="24"/>
+                <w:szCs w:val="24"/>
+              </w:rPr>
+            </w:r>
+            <w:r>
+              <w:rPr>
+                <w:noProof/>
+                <w:webHidden/>
+                <w:sz w:val="24"/>
+                <w:szCs w:val="24"/>
+              </w:rPr>
+              <w:fldChar w:fldCharType="separate"/>
+            </w:r>
+            <w:r>
+              <w:rPr>
+                <w:noProof/>
+                <w:webHidden/>
+                <w:sz w:val="24"/>
+                <w:szCs w:val="24"/>
+              </w:rPr>
+              <w:t>5</w:t>
+            </w:r>
+            <w:r>
+              <w:rPr>
+                <w:noProof/>
+                <w:webHidden/>
+                <w:sz w:val="24"/>
+                <w:szCs w:val="24"/>
+              </w:rPr>
+              <w:fldChar w:fldCharType="end"/>
+            </w:r>
+          </w:hyperlink>
+        </w:p>
+        <w:p>
+          <w:pPr>
+            <w:pStyle w:val="TDC2"/>
+            <w:rPr>
+              <w:rFonts w:eastAsiaTheme="minorEastAsia"/>
+              <w:szCs w:val="24"/>
+            </w:rPr>
+          </w:pPr>
+          <w:hyperlink w:anchor="_Toc498793355" w:history="1">
+            <w:r>
+              <w:rPr>
+                <w:rStyle w:val="Hipervnculo"/>
+                <w:szCs w:val="24"/>
+              </w:rPr>
+              <w:t>a) ¿Para qué tipo de problemas utilizarías los algoritmos basados en Técnicas de Búsqueda?</w:t>
+            </w:r>
+            <w:r>
+              <w:rPr>
+                <w:webHidden/>
+                <w:szCs w:val="24"/>
+              </w:rPr>
+              <w:tab/>
+            </w:r>
+            <w:r>
+              <w:rPr>
+                <w:webHidden/>
+                <w:szCs w:val="24"/>
+              </w:rPr>
+              <w:fldChar w:fldCharType="begin"/>
+            </w:r>
+            <w:r>
+              <w:rPr>
+                <w:webHidden/>
+                <w:szCs w:val="24"/>
+              </w:rPr>
+              <w:instrText xml:space="preserve"> PAGEREF _Toc498793355 \h </w:instrText>
+            </w:r>
+            <w:r>
+              <w:rPr>
+                <w:webHidden/>
+                <w:szCs w:val="24"/>
+              </w:rPr>
+            </w:r>
+            <w:r>
+              <w:rPr>
+                <w:webHidden/>
+                <w:szCs w:val="24"/>
+              </w:rPr>
+              <w:fldChar w:fldCharType="separate"/>
+            </w:r>
+            <w:r>
+              <w:rPr>
+                <w:webHidden/>
+                <w:szCs w:val="24"/>
+              </w:rPr>
+              <w:t>5</w:t>
+            </w:r>
+            <w:r>
+              <w:rPr>
+                <w:webHidden/>
+                <w:szCs w:val="24"/>
+              </w:rPr>
+              <w:fldChar w:fldCharType="end"/>
+            </w:r>
+          </w:hyperlink>
+        </w:p>
+        <w:p>
+          <w:pPr>
+            <w:pStyle w:val="TDC2"/>
+            <w:rPr>
+              <w:rFonts w:eastAsiaTheme="minorEastAsia"/>
+              <w:szCs w:val="24"/>
+            </w:rPr>
+          </w:pPr>
+          <w:hyperlink w:anchor="_Toc498793356" w:history="1">
+            <w:r>
+              <w:rPr>
+                <w:rStyle w:val="Hipervnculo"/>
+                <w:szCs w:val="24"/>
+              </w:rPr>
+              <w:t>b) ¿Qué tienen en común y en qué se diferencian los algoritmos de Vuelta Atrás y de Ramificación y Poda?</w:t>
+            </w:r>
+            <w:r>
+              <w:rPr>
+                <w:webHidden/>
+                <w:szCs w:val="24"/>
+              </w:rPr>
+              <w:tab/>
+            </w:r>
+            <w:r>
+              <w:rPr>
+                <w:webHidden/>
+                <w:szCs w:val="24"/>
+              </w:rPr>
+              <w:fldChar w:fldCharType="begin"/>
+            </w:r>
+            <w:r>
+              <w:rPr>
+                <w:webHidden/>
+                <w:szCs w:val="24"/>
+              </w:rPr>
+              <w:instrText xml:space="preserve"> PAGEREF _Toc498793356 \h </w:instrText>
+            </w:r>
+            <w:r>
+              <w:rPr>
+                <w:webHidden/>
+                <w:szCs w:val="24"/>
+              </w:rPr>
+            </w:r>
+            <w:r>
+              <w:rPr>
+                <w:webHidden/>
+                <w:szCs w:val="24"/>
+              </w:rPr>
+              <w:fldChar w:fldCharType="separate"/>
+            </w:r>
+            <w:r>
+              <w:rPr>
+                <w:webHidden/>
+                <w:szCs w:val="24"/>
+              </w:rPr>
+              <w:t>5</w:t>
+            </w:r>
+            <w:r>
+              <w:rPr>
+                <w:webHidden/>
+                <w:szCs w:val="24"/>
+              </w:rPr>
+              <w:fldChar w:fldCharType="end"/>
+            </w:r>
+          </w:hyperlink>
+        </w:p>
+        <w:p>
+          <w:pPr>
+            <w:pStyle w:val="TDC2"/>
+            <w:rPr>
+              <w:rFonts w:eastAsiaTheme="minorEastAsia"/>
+              <w:szCs w:val="24"/>
+            </w:rPr>
+          </w:pPr>
+          <w:hyperlink w:anchor="_Toc498793357" w:history="1">
+            <w:r>
+              <w:rPr>
+                <w:rStyle w:val="Hipervnculo"/>
+                <w:szCs w:val="24"/>
+              </w:rPr>
+              <w:t>c) ¿Qué ventajas y desventajas tienen respecto del resto de algoritmos vistos en clase?</w:t>
+            </w:r>
+            <w:r>
+              <w:rPr>
+                <w:webHidden/>
+                <w:szCs w:val="24"/>
+              </w:rPr>
+              <w:tab/>
+            </w:r>
+            <w:r>
+              <w:rPr>
+                <w:webHidden/>
+                <w:szCs w:val="24"/>
+              </w:rPr>
+              <w:fldChar w:fldCharType="begin"/>
+            </w:r>
+            <w:r>
+              <w:rPr>
+                <w:webHidden/>
+                <w:szCs w:val="24"/>
+              </w:rPr>
+              <w:instrText xml:space="preserve"> PAGEREF _Toc498793357 \h </w:instrText>
+            </w:r>
+            <w:r>
+              <w:rPr>
+                <w:webHidden/>
+                <w:szCs w:val="24"/>
+              </w:rPr>
+            </w:r>
+            <w:r>
+              <w:rPr>
+                <w:webHidden/>
+                <w:szCs w:val="24"/>
+              </w:rPr>
+              <w:fldChar w:fldCharType="separate"/>
+            </w:r>
+            <w:r>
+              <w:rPr>
+                <w:webHidden/>
+                <w:szCs w:val="24"/>
+              </w:rPr>
+              <w:t>5</w:t>
+            </w:r>
+            <w:r>
+              <w:rPr>
+                <w:webHidden/>
+                <w:szCs w:val="24"/>
+              </w:rPr>
+              <w:fldChar w:fldCharType="end"/>
+            </w:r>
+          </w:hyperlink>
+        </w:p>
+        <w:p>
+          <w:pPr>
+            <w:pStyle w:val="TDC1"/>
+            <w:tabs>
+              <w:tab w:val="left" w:pos="440"/>
+              <w:tab w:val="right" w:leader="dot" w:pos="8494"/>
+            </w:tabs>
+            <w:rPr>
+              <w:rFonts w:eastAsiaTheme="minorEastAsia"/>
+              <w:noProof/>
+              <w:sz w:val="24"/>
+              <w:szCs w:val="24"/>
+              <w:lang w:eastAsia="es-ES_tradnl"/>
+            </w:rPr>
+          </w:pPr>
+          <w:hyperlink w:anchor="_Toc498793358" w:history="1">
+            <w:r>
+              <w:rPr>
+                <w:rStyle w:val="Hipervnculo"/>
+                <w:noProof/>
+                <w:sz w:val="24"/>
+                <w:szCs w:val="24"/>
+              </w:rPr>
+              <w:t>4.</w:t>
+            </w:r>
+            <w:r>
+              <w:rPr>
+                <w:rFonts w:eastAsiaTheme="minorEastAsia"/>
+                <w:noProof/>
+                <w:sz w:val="24"/>
+                <w:szCs w:val="24"/>
+                <w:lang w:eastAsia="es-ES_tradnl"/>
+              </w:rPr>
+              <w:tab/>
+            </w:r>
+            <w:r>
+              <w:rPr>
+                <w:rStyle w:val="Hipervnculo"/>
+                <w:noProof/>
+                <w:sz w:val="24"/>
+                <w:szCs w:val="24"/>
+              </w:rPr>
+              <w:t>CONCLUSIONES</w:t>
+            </w:r>
+            <w:r>
+              <w:rPr>
+                <w:noProof/>
+                <w:webHidden/>
+                <w:sz w:val="24"/>
+                <w:szCs w:val="24"/>
+              </w:rPr>
+              <w:tab/>
+            </w:r>
+            <w:r>
+              <w:rPr>
+                <w:noProof/>
+                <w:webHidden/>
+                <w:sz w:val="24"/>
+                <w:szCs w:val="24"/>
+              </w:rPr>
+              <w:fldChar w:fldCharType="begin"/>
+            </w:r>
+            <w:r>
+              <w:rPr>
+                <w:noProof/>
+                <w:webHidden/>
+                <w:sz w:val="24"/>
+                <w:szCs w:val="24"/>
+              </w:rPr>
+              <w:instrText xml:space="preserve"> PAGEREF _Toc498793358 \h </w:instrText>
+            </w:r>
+            <w:r>
+              <w:rPr>
+                <w:noProof/>
+                <w:webHidden/>
+                <w:sz w:val="24"/>
+                <w:szCs w:val="24"/>
+              </w:rPr>
+            </w:r>
+            <w:r>
+              <w:rPr>
+                <w:noProof/>
+                <w:webHidden/>
+                <w:sz w:val="24"/>
+                <w:szCs w:val="24"/>
+              </w:rPr>
+              <w:fldChar w:fldCharType="separate"/>
+            </w:r>
+            <w:r>
+              <w:rPr>
+                <w:noProof/>
+                <w:webHidden/>
+                <w:sz w:val="24"/>
+                <w:szCs w:val="24"/>
+              </w:rPr>
+              <w:t>6</w:t>
+            </w:r>
+            <w:r>
+              <w:rPr>
+                <w:noProof/>
+                <w:webHidden/>
+                <w:sz w:val="24"/>
+                <w:szCs w:val="24"/>
+              </w:rPr>
+              <w:fldChar w:fldCharType="end"/>
+            </w:r>
+          </w:hyperlink>
+        </w:p>
+        <w:p>
+          <w:r>
+            <w:rPr>
+              <w:b/>
+              <w:bCs/>
+              <w:sz w:val="24"/>
+              <w:szCs w:val="24"/>
+              <w:lang w:val="es-ES"/>
+            </w:rPr>
+            <w:fldChar w:fldCharType="end"/>
+          </w:r>
+        </w:p>
+      </w:sdtContent>
+    </w:sdt>
     <w:p/>
     <w:p/>
     <w:p/>
     <w:p/>
     <w:p/>
     <w:p/>
-    <w:p/>
-    <w:p/>
-    <w:p/>
-    <w:p/>
-    <w:p/>
-    <w:p/>
-    <w:p/>
-    <w:p/>
-    <w:p/>
-    <w:p/>
-    <w:p/>
-    <w:p/>
-    <w:p/>
-    <w:p/>
-    <w:p/>
-    <w:p/>
-    <w:p/>
-    <w:p/>
-    <w:p/>
-    <w:p/>
-    <w:p/>
-    <w:p/>
-    <w:p/>
-    <w:p>
-      <w:pPr>
-        <w:rPr>
-          <w:b/>
-          <w:u w:val="single"/>
-        </w:rPr>
-      </w:pPr>
-    </w:p>
     <w:p>
       <w:pPr>
         <w:rPr>
@@ -598,6 +1809,7 @@
           <w:u w:val="single"/>
         </w:rPr>
       </w:pPr>
+      <w:bookmarkStart w:id="0" w:name="_Toc498793344"/>
       <w:r>
         <w:rPr>
           <w:b/>
@@ -608,6 +1820,7 @@
         <w:lastRenderedPageBreak/>
         <w:t>VUELTA ATRÁS</w:t>
       </w:r>
+      <w:bookmarkEnd w:id="0"/>
     </w:p>
     <w:p>
       <w:pPr>
@@ -623,6 +1836,7 @@
           <w:lang w:eastAsia="es-ES_tradnl"/>
         </w:rPr>
       </w:pPr>
+      <w:bookmarkStart w:id="1" w:name="_Toc498793345"/>
       <w:r>
         <w:t>a)</w:t>
       </w:r>
@@ -680,6 +1894,7 @@
         </w:rPr>
         <w:t>explícitamente:</w:t>
       </w:r>
+      <w:bookmarkEnd w:id="1"/>
     </w:p>
     <w:p>
       <w:pPr>
@@ -691,6 +1906,7 @@
           <w:lang w:eastAsia="es-ES_tradnl"/>
         </w:rPr>
       </w:pPr>
+      <w:bookmarkStart w:id="2" w:name="_Toc498793346"/>
       <w:r>
         <w:rPr>
           <w:rFonts w:eastAsia="Times New Roman"/>
@@ -698,6 +1914,7 @@
         </w:rPr>
         <w:t>1) Niveles del árbol (número de niveles y qué papel cumple cada nivel)</w:t>
       </w:r>
+      <w:bookmarkEnd w:id="2"/>
     </w:p>
     <w:p>
       <w:pPr>
@@ -709,6 +1926,7 @@
           <w:lang w:eastAsia="es-ES_tradnl"/>
         </w:rPr>
       </w:pPr>
+      <w:bookmarkStart w:id="3" w:name="_Toc498793347"/>
       <w:r>
         <w:rPr>
           <w:rFonts w:eastAsia="Times New Roman"/>
@@ -716,6 +1934,7 @@
         </w:rPr>
         <w:t>2) Candidatos en cada nodo del árbol</w:t>
       </w:r>
+      <w:bookmarkEnd w:id="3"/>
     </w:p>
     <w:p>
       <w:pPr>
@@ -749,7 +1968,7 @@
                     </pic:cNvPicPr>
                   </pic:nvPicPr>
                   <pic:blipFill>
-                    <a:blip r:embed="rId8" cstate="print">
+                    <a:blip r:embed="rId9" cstate="print">
                       <a:extLst>
                         <a:ext uri="{28A0092B-C50C-407E-A947-70E740481C1C}">
                           <a14:useLocalDpi xmlns:a14="http://schemas.microsoft.com/office/drawing/2010/main" val="0"/>
@@ -867,6 +2086,7 @@
           <w:lang w:eastAsia="es-ES_tradnl"/>
         </w:rPr>
       </w:pPr>
+      <w:bookmarkStart w:id="4" w:name="_Toc498793348"/>
       <w:r>
         <w:rPr>
           <w:rFonts w:eastAsia="Times New Roman"/>
@@ -902,6 +2122,7 @@
         </w:rPr>
         <w:t>cada nodo del árbol de búsqueda</w:t>
       </w:r>
+      <w:bookmarkEnd w:id="4"/>
     </w:p>
     <w:p>
       <w:pPr>
@@ -990,6 +2211,7 @@
           <w:lang w:eastAsia="es-ES_tradnl"/>
         </w:rPr>
       </w:pPr>
+      <w:bookmarkStart w:id="5" w:name="_Toc498793349"/>
       <w:r>
         <w:rPr>
           <w:rFonts w:eastAsia="Times New Roman"/>
@@ -1011,6 +2233,7 @@
         </w:rPr>
         <w:t>diseño anterior.</w:t>
       </w:r>
+      <w:bookmarkEnd w:id="5"/>
     </w:p>
     <w:p>
       <w:pPr>
@@ -1094,17 +2317,15 @@
           <w:sz w:val="24"/>
           <w:szCs w:val="24"/>
         </w:rPr>
-        <w:t xml:space="preserve"> </w:t>
-      </w:r>
-      <w:proofErr w:type="spellStart"/>
-      <w:r>
-        <w:rPr>
-          <w:sz w:val="24"/>
-          <w:szCs w:val="24"/>
-        </w:rPr>
-        <w:t>PracticaBT</w:t>
-      </w:r>
-      <w:proofErr w:type="spellEnd"/>
+        <w:t xml:space="preserve"> PracticaBT</w:t>
+      </w:r>
+      <w:r>
+        <w:rPr>
+          <w:sz w:val="24"/>
+          <w:szCs w:val="24"/>
+        </w:rPr>
+        <w:t>.java</w:t>
+      </w:r>
     </w:p>
     <w:p>
       <w:pPr>
@@ -1121,6 +2342,7 @@
           <w:u w:val="single"/>
         </w:rPr>
       </w:pPr>
+      <w:bookmarkStart w:id="6" w:name="_Toc498793350"/>
       <w:r>
         <w:rPr>
           <w:b/>
@@ -1130,6 +2352,7 @@
         </w:rPr>
         <w:t>RAMIFICACIÓN Y PODA</w:t>
       </w:r>
+      <w:bookmarkEnd w:id="6"/>
     </w:p>
     <w:p>
       <w:pPr>
@@ -1145,6 +2368,7 @@
           <w:lang w:eastAsia="es-ES_tradnl"/>
         </w:rPr>
       </w:pPr>
+      <w:bookmarkStart w:id="7" w:name="_Toc498793351"/>
       <w:r>
         <w:rPr>
           <w:rFonts w:eastAsia="Times New Roman"/>
@@ -1166,6 +2390,7 @@
         </w:rPr>
         <w:t>tear el algoritmo de Ramificación y Poda.</w:t>
       </w:r>
+      <w:bookmarkEnd w:id="7"/>
     </w:p>
     <w:p>
       <w:pPr>
@@ -1193,7 +2418,14 @@
           <w:sz w:val="24"/>
           <w:szCs w:val="24"/>
         </w:rPr>
-        <w:t>infactible</w:t>
+        <w:t>infac</w:t>
+      </w:r>
+      <w:r>
+        <w:rPr>
+          <w:sz w:val="24"/>
+          <w:szCs w:val="24"/>
+        </w:rPr>
+        <w:t>tible</w:t>
       </w:r>
       <w:proofErr w:type="spellEnd"/>
       <w:r>
@@ -1201,7 +2433,7 @@
           <w:sz w:val="24"/>
           <w:szCs w:val="24"/>
         </w:rPr>
-        <w:t xml:space="preserve">. </w:t>
+        <w:t>.</w:t>
       </w:r>
       <w:r>
         <w:rPr>
@@ -1210,6 +2442,8 @@
         </w:rPr>
         <w:t xml:space="preserve"> Dependiendo de cómo de “buena” sea esta cota optimista, se podará más o menos, por lo que el algoritmo tendrá que explorar un mayor o menor tamaño del espacio de búsqueda.</w:t>
       </w:r>
+      <w:bookmarkStart w:id="8" w:name="_GoBack"/>
+      <w:bookmarkEnd w:id="8"/>
     </w:p>
     <w:p>
       <w:pPr>
@@ -1229,6 +2463,7 @@
           <w:lang w:eastAsia="es-ES_tradnl"/>
         </w:rPr>
       </w:pPr>
+      <w:bookmarkStart w:id="9" w:name="_Toc498793352"/>
       <w:r>
         <w:rPr>
           <w:rFonts w:eastAsia="Times New Roman"/>
@@ -1250,6 +2485,7 @@
         </w:rPr>
         <w:t>ritmo de ramificación y poda, indicando su valor inicial y cómo se actualiza.</w:t>
       </w:r>
+      <w:bookmarkEnd w:id="9"/>
     </w:p>
     <w:p>
       <w:pPr>
@@ -1321,7 +2557,28 @@
           <w:sz w:val="24"/>
           <w:szCs w:val="24"/>
         </w:rPr>
-        <w:t xml:space="preserve">, más la solución real obtenida hasta </w:t>
+        <w:t>, más la solución real obtenida hasta el mismo</w:t>
+      </w:r>
+      <w:r>
+        <w:rPr>
+          <w:sz w:val="24"/>
+          <w:szCs w:val="24"/>
+        </w:rPr>
+        <w:t>.</w:t>
+      </w:r>
+      <w:r>
+        <w:rPr>
+          <w:sz w:val="24"/>
+          <w:szCs w:val="24"/>
+        </w:rPr>
+        <w:t xml:space="preserve"> Es irreal porque no se tienen en cuenta el número de conexiones Para ello, se han sumado las distancias mínimas al siguiente hueco.</w:t>
+      </w:r>
+      <w:r>
+        <w:rPr>
+          <w:sz w:val="24"/>
+          <w:szCs w:val="24"/>
+        </w:rPr>
+        <w:t xml:space="preserve"> El valor inicial de la cota pesimista es el valor de la primera solución que exploraría el árbol, es decir, colocar el componente i en el hueco de la placa con mismo índice i. En nuestro código está definido como </w:t>
       </w:r>
       <w:proofErr w:type="spellStart"/>
       <w:r>
@@ -1329,7 +2586,7 @@
           <w:sz w:val="24"/>
           <w:szCs w:val="24"/>
         </w:rPr>
-        <w:t>el</w:t>
+        <w:t>pS</w:t>
       </w:r>
       <w:proofErr w:type="spellEnd"/>
       <w:r>
@@ -1337,24 +2594,47 @@
           <w:sz w:val="24"/>
           <w:szCs w:val="24"/>
         </w:rPr>
-        <w:t xml:space="preserve"> mismo</w:t>
-      </w:r>
-      <w:bookmarkStart w:id="0" w:name="_GoBack"/>
-      <w:bookmarkEnd w:id="0"/>
-      <w:r>
-        <w:rPr>
-          <w:sz w:val="24"/>
-          <w:szCs w:val="24"/>
-        </w:rPr>
-        <w:t>.</w:t>
-      </w:r>
-      <w:r>
-        <w:rPr>
-          <w:sz w:val="24"/>
-          <w:szCs w:val="24"/>
-        </w:rPr>
-        <w:t xml:space="preserve"> Es irreal porque no se tienen en cuenta el número de conexiones Para ello, se han sumado las distancias mínimas al siguiente hueco.</w:t>
-      </w:r>
+        <w:t>={0,</w:t>
+      </w:r>
+      <w:proofErr w:type="gramStart"/>
+      <w:r>
+        <w:rPr>
+          <w:sz w:val="24"/>
+          <w:szCs w:val="24"/>
+        </w:rPr>
+        <w:t>1,2,…</w:t>
+      </w:r>
+      <w:proofErr w:type="gramEnd"/>
+      <w:r>
+        <w:rPr>
+          <w:sz w:val="24"/>
+          <w:szCs w:val="24"/>
+        </w:rPr>
+        <w:t>,n} y se actualiza en el momento en que se encuentre una solución mejor. Por otro lado, el valor inicial de la cota optimista es de 0, porque seguro, que al menos la primera rama, no se va a podar y se actu</w:t>
+      </w:r>
+      <w:r>
+        <w:rPr>
+          <w:sz w:val="24"/>
+          <w:szCs w:val="24"/>
+        </w:rPr>
+        <w:t>a</w:t>
+      </w:r>
+      <w:r>
+        <w:rPr>
+          <w:sz w:val="24"/>
+          <w:szCs w:val="24"/>
+        </w:rPr>
+        <w:t>liza en cada uno de los nodos.</w:t>
+      </w:r>
+    </w:p>
+    <w:p>
+      <w:pPr>
+        <w:jc w:val="both"/>
+        <w:rPr>
+          <w:sz w:val="24"/>
+          <w:szCs w:val="24"/>
+        </w:rPr>
+      </w:pPr>
       <w:r>
         <w:rPr>
           <w:sz w:val="24"/>
@@ -1393,6 +2673,7 @@
           <w:lang w:eastAsia="es-ES_tradnl"/>
         </w:rPr>
       </w:pPr>
+      <w:bookmarkStart w:id="10" w:name="_Toc498793353"/>
       <w:r>
         <w:rPr>
           <w:rFonts w:eastAsia="Times New Roman"/>
@@ -1428,6 +2709,7 @@
         </w:rPr>
         <w:t>diseño anterior.</w:t>
       </w:r>
+      <w:bookmarkEnd w:id="10"/>
     </w:p>
     <w:p>
       <w:pPr>
@@ -1505,7 +2787,6 @@
           <w:u w:val="single"/>
         </w:rPr>
       </w:pPr>
-      <w:proofErr w:type="gramStart"/>
       <w:r>
         <w:rPr>
           <w:sz w:val="24"/>
@@ -1513,7 +2794,13 @@
         </w:rPr>
         <w:t>Además</w:t>
       </w:r>
-      <w:proofErr w:type="gramEnd"/>
+      <w:r>
+        <w:rPr>
+          <w:sz w:val="24"/>
+          <w:szCs w:val="24"/>
+        </w:rPr>
+        <w:t>,</w:t>
+      </w:r>
       <w:r>
         <w:rPr>
           <w:sz w:val="24"/>
@@ -1537,6 +2824,7 @@
           <w:u w:val="single"/>
         </w:rPr>
       </w:pPr>
+      <w:bookmarkStart w:id="11" w:name="_Toc498793354"/>
       <w:r>
         <w:rPr>
           <w:b/>
@@ -1544,8 +2832,10 @@
           <w:szCs w:val="36"/>
           <w:u w:val="single"/>
         </w:rPr>
+        <w:lastRenderedPageBreak/>
         <w:t>COMPARACIÓN DE ALGORITMOS</w:t>
       </w:r>
+      <w:bookmarkEnd w:id="11"/>
     </w:p>
     <w:p>
       <w:pPr>
@@ -1566,6 +2856,7 @@
           <w:lang w:eastAsia="es-ES_tradnl"/>
         </w:rPr>
       </w:pPr>
+      <w:bookmarkStart w:id="12" w:name="_Toc498793355"/>
       <w:r>
         <w:rPr>
           <w:rFonts w:eastAsia="Times New Roman"/>
@@ -1587,33 +2878,217 @@
         </w:rPr>
         <w:t>Búsqueda?</w:t>
       </w:r>
-    </w:p>
-    <w:p>
-      <w:pPr>
-        <w:jc w:val="both"/>
-        <w:rPr>
-          <w:sz w:val="24"/>
-          <w:szCs w:val="24"/>
-          <w:lang w:eastAsia="es-ES_tradnl"/>
-        </w:rPr>
-      </w:pPr>
-    </w:p>
-    <w:p>
-      <w:pPr>
-        <w:jc w:val="both"/>
-        <w:rPr>
-          <w:sz w:val="24"/>
-          <w:szCs w:val="24"/>
-          <w:lang w:eastAsia="es-ES_tradnl"/>
-        </w:rPr>
-      </w:pPr>
-      <w:r>
-        <w:rPr>
-          <w:sz w:val="24"/>
-          <w:szCs w:val="24"/>
-          <w:lang w:eastAsia="es-ES_tradnl"/>
-        </w:rPr>
-        <w:t xml:space="preserve">Los tipos de problemas que para los que se usan este tipo de algoritmos son aquellos problemas en los que se necesita realizar una búsqueda exhaustiva porque otras </w:t>
+      <w:bookmarkEnd w:id="12"/>
+    </w:p>
+    <w:p>
+      <w:pPr>
+        <w:jc w:val="both"/>
+        <w:rPr>
+          <w:sz w:val="24"/>
+          <w:szCs w:val="24"/>
+          <w:lang w:eastAsia="es-ES_tradnl"/>
+        </w:rPr>
+      </w:pPr>
+    </w:p>
+    <w:p>
+      <w:pPr>
+        <w:jc w:val="both"/>
+        <w:rPr>
+          <w:sz w:val="24"/>
+          <w:szCs w:val="24"/>
+          <w:lang w:eastAsia="es-ES_tradnl"/>
+        </w:rPr>
+      </w:pPr>
+      <w:r>
+        <w:rPr>
+          <w:sz w:val="24"/>
+          <w:szCs w:val="24"/>
+          <w:lang w:eastAsia="es-ES_tradnl"/>
+        </w:rPr>
+        <w:t>Los tipos de problemas que para los que se usan este tipo de algoritmos son aquellos problemas en los que se necesita realizar una búsqueda exhaustiva porque otras técnicas como</w:t>
+      </w:r>
+      <w:r>
+        <w:rPr>
+          <w:sz w:val="24"/>
+          <w:szCs w:val="24"/>
+          <w:lang w:eastAsia="es-ES_tradnl"/>
+        </w:rPr>
+        <w:t>,</w:t>
+      </w:r>
+      <w:r>
+        <w:rPr>
+          <w:sz w:val="24"/>
+          <w:szCs w:val="24"/>
+          <w:lang w:eastAsia="es-ES_tradnl"/>
+        </w:rPr>
+        <w:t xml:space="preserve"> por ejemplo, los algoritmos voraces fallan. Para ello se pueden encontrar todas las soluciones o solo la óptima.</w:t>
+      </w:r>
+    </w:p>
+    <w:p>
+      <w:pPr>
+        <w:jc w:val="both"/>
+        <w:rPr>
+          <w:lang w:eastAsia="es-ES_tradnl"/>
+        </w:rPr>
+      </w:pPr>
+      <w:r>
+        <w:rPr>
+          <w:sz w:val="24"/>
+          <w:szCs w:val="24"/>
+          <w:lang w:eastAsia="es-ES_tradnl"/>
+        </w:rPr>
+        <w:t>En nuestro caso, el esquema de vuelta atrás se puede usar tanto para problemas combinatorios como de optimización, mientras que el esquema de ramificación y poda únicamente se puede</w:t>
+      </w:r>
+      <w:r>
+        <w:rPr>
+          <w:sz w:val="24"/>
+          <w:szCs w:val="24"/>
+          <w:lang w:eastAsia="es-ES_tradnl"/>
+        </w:rPr>
+        <w:t xml:space="preserve"> usar para resolver problemas de optimización.</w:t>
+      </w:r>
+    </w:p>
+    <w:p>
+      <w:pPr>
+        <w:pStyle w:val="Ttulo2"/>
+        <w:jc w:val="both"/>
+        <w:rPr>
+          <w:rFonts w:eastAsia="Times New Roman"/>
+          <w:lang w:eastAsia="es-ES_tradnl"/>
+        </w:rPr>
+      </w:pPr>
+    </w:p>
+    <w:p>
+      <w:pPr>
+        <w:rPr>
+          <w:lang w:eastAsia="es-ES_tradnl"/>
+        </w:rPr>
+      </w:pPr>
+    </w:p>
+    <w:p>
+      <w:pPr>
+        <w:pStyle w:val="Ttulo2"/>
+        <w:jc w:val="both"/>
+        <w:rPr>
+          <w:rFonts w:eastAsia="Times New Roman"/>
+          <w:lang w:eastAsia="es-ES_tradnl"/>
+        </w:rPr>
+      </w:pPr>
+      <w:bookmarkStart w:id="13" w:name="_Toc498793356"/>
+      <w:r>
+        <w:rPr>
+          <w:rFonts w:eastAsia="Times New Roman"/>
+          <w:lang w:eastAsia="es-ES_tradnl"/>
+        </w:rPr>
+        <w:t>b) ¿Qué tienen en común y en qué se diferencian los algoritmos de Vuelta Atrás y de Ramificación y Poda?</w:t>
+      </w:r>
+      <w:bookmarkEnd w:id="13"/>
+    </w:p>
+    <w:p>
+      <w:pPr>
+        <w:jc w:val="both"/>
+        <w:rPr>
+          <w:lang w:eastAsia="es-ES_tradnl"/>
+        </w:rPr>
+      </w:pPr>
+    </w:p>
+    <w:p>
+      <w:pPr>
+        <w:jc w:val="both"/>
+        <w:rPr>
+          <w:sz w:val="24"/>
+          <w:szCs w:val="24"/>
+          <w:lang w:eastAsia="es-ES_tradnl"/>
+        </w:rPr>
+      </w:pPr>
+      <w:r>
+        <w:rPr>
+          <w:sz w:val="24"/>
+          <w:szCs w:val="24"/>
+          <w:lang w:eastAsia="es-ES_tradnl"/>
+        </w:rPr>
+        <w:t>Ambos algoritmos garantizan encontrar una solución óptima del problema. Básicamente los algoritmos de Ramificación y Poda son una mejora de los algoritmos de Vuelta atrás.</w:t>
+      </w:r>
+    </w:p>
+    <w:p>
+      <w:pPr>
+        <w:jc w:val="both"/>
+        <w:rPr>
+          <w:sz w:val="24"/>
+          <w:szCs w:val="24"/>
+          <w:lang w:eastAsia="es-ES_tradnl"/>
+        </w:rPr>
+      </w:pPr>
+      <w:r>
+        <w:rPr>
+          <w:sz w:val="24"/>
+          <w:szCs w:val="24"/>
+          <w:lang w:eastAsia="es-ES_tradnl"/>
+        </w:rPr>
+        <w:t>Como ya se ha mencionado anteriormente, los algoritmos de Vuelta Atrás se pueden utilizar para resolver problemas combinatorios o de optimización, mientras que los de Ramificación y Poda sólo pueden resolver problemas de optimización. En segundo lugar, los algoritmos de Vuelta Atrás expanden sus nodos de forma similar a un recorrido en profundidad, mientras que los algoritmos de Ramificación y Poda, pueden hacerlo en anchura o en profundidad (en nuestro caso, ambos algoritmos expanden en profundidad). Por último, y probablemente la diferencia principal entre estos dos tipos de algoritmos, es el espacio de búsqueda. Mientras que los algoritmos de Vuelta Atrás necesitan explorar todo el espacio para comprobar cuál es la solución óptima, los algoritmos de Ramificación y Poda se basan en unas estimaciones (cotas) para evitar explorar aquellas ramas que no van a mejorar la solución, por lo que por lo general utilizan men</w:t>
+      </w:r>
+      <w:r>
+        <w:rPr>
+          <w:sz w:val="24"/>
+          <w:szCs w:val="24"/>
+          <w:lang w:eastAsia="es-ES_tradnl"/>
+        </w:rPr>
+        <w:t>os recursos de tiempo y memoria, puesto que en el peor de los casos ambos algoritmos van a ser igual de complejos y van a explorar el mismo espacio.</w:t>
+      </w:r>
+    </w:p>
+    <w:p>
+      <w:pPr>
+        <w:jc w:val="both"/>
+        <w:rPr>
+          <w:sz w:val="24"/>
+          <w:szCs w:val="24"/>
+          <w:lang w:eastAsia="es-ES_tradnl"/>
+        </w:rPr>
+      </w:pPr>
+    </w:p>
+    <w:p>
+      <w:pPr>
+        <w:pStyle w:val="Ttulo2"/>
+        <w:jc w:val="both"/>
+        <w:rPr>
+          <w:rFonts w:eastAsia="Times New Roman"/>
+          <w:lang w:eastAsia="es-ES_tradnl"/>
+        </w:rPr>
+      </w:pPr>
+      <w:bookmarkStart w:id="14" w:name="_Toc498793357"/>
+      <w:r>
+        <w:rPr>
+          <w:rFonts w:eastAsia="Times New Roman"/>
+          <w:lang w:eastAsia="es-ES_tradnl"/>
+        </w:rPr>
+        <w:t>c) ¿Qué ventajas y desventajas tienen respecto del resto de algoritmos vistos en clase?</w:t>
+      </w:r>
+      <w:bookmarkEnd w:id="14"/>
+    </w:p>
+    <w:p>
+      <w:pPr>
+        <w:jc w:val="both"/>
+        <w:rPr>
+          <w:lang w:eastAsia="es-ES_tradnl"/>
+        </w:rPr>
+      </w:pPr>
+    </w:p>
+    <w:p>
+      <w:pPr>
+        <w:jc w:val="both"/>
+        <w:rPr>
+          <w:sz w:val="24"/>
+          <w:szCs w:val="24"/>
+          <w:lang w:eastAsia="es-ES_tradnl"/>
+        </w:rPr>
+      </w:pPr>
+      <w:r>
+        <w:rPr>
+          <w:sz w:val="24"/>
+          <w:szCs w:val="24"/>
+          <w:lang w:eastAsia="es-ES_tradnl"/>
+        </w:rPr>
+        <w:t xml:space="preserve">Mientras que los algoritmos voraces, y en mucha menor medida aún, los algoritmos aproximados, no garantizan la solución óptima, los algoritmos basados en técnicas de </w:t>
       </w:r>
       <w:r>
         <w:rPr>
@@ -1622,186 +3097,7 @@
           <w:lang w:eastAsia="es-ES_tradnl"/>
         </w:rPr>
         <w:lastRenderedPageBreak/>
-        <w:t>técnicas como</w:t>
-      </w:r>
-      <w:r>
-        <w:rPr>
-          <w:sz w:val="24"/>
-          <w:szCs w:val="24"/>
-          <w:lang w:eastAsia="es-ES_tradnl"/>
-        </w:rPr>
-        <w:t>,</w:t>
-      </w:r>
-      <w:r>
-        <w:rPr>
-          <w:sz w:val="24"/>
-          <w:szCs w:val="24"/>
-          <w:lang w:eastAsia="es-ES_tradnl"/>
-        </w:rPr>
-        <w:t xml:space="preserve"> por ejemplo, los algoritmos voraces fallan. Para ello se pueden encontrar todas las soluciones o solo la óptima.</w:t>
-      </w:r>
-    </w:p>
-    <w:p>
-      <w:pPr>
-        <w:jc w:val="both"/>
-        <w:rPr>
-          <w:lang w:eastAsia="es-ES_tradnl"/>
-        </w:rPr>
-      </w:pPr>
-      <w:r>
-        <w:rPr>
-          <w:sz w:val="24"/>
-          <w:szCs w:val="24"/>
-          <w:lang w:eastAsia="es-ES_tradnl"/>
-        </w:rPr>
-        <w:t>En nuestro caso, el esquema de vuelta atrás se puede usar tanto para problemas combinatorios como de optimización, mientras que el esquema de ramificación y poda únicamente se puede</w:t>
-      </w:r>
-      <w:r>
-        <w:rPr>
-          <w:sz w:val="24"/>
-          <w:szCs w:val="24"/>
-          <w:lang w:eastAsia="es-ES_tradnl"/>
-        </w:rPr>
-        <w:t xml:space="preserve"> usar para resolver problemas de optimización.</w:t>
-      </w:r>
-    </w:p>
-    <w:p>
-      <w:pPr>
-        <w:pStyle w:val="Ttulo2"/>
-        <w:jc w:val="both"/>
-        <w:rPr>
-          <w:rFonts w:eastAsia="Times New Roman"/>
-          <w:lang w:eastAsia="es-ES_tradnl"/>
-        </w:rPr>
-      </w:pPr>
-    </w:p>
-    <w:p>
-      <w:pPr>
-        <w:rPr>
-          <w:lang w:eastAsia="es-ES_tradnl"/>
-        </w:rPr>
-      </w:pPr>
-    </w:p>
-    <w:p>
-      <w:pPr>
-        <w:pStyle w:val="Ttulo2"/>
-        <w:jc w:val="both"/>
-        <w:rPr>
-          <w:rFonts w:eastAsia="Times New Roman"/>
-          <w:lang w:eastAsia="es-ES_tradnl"/>
-        </w:rPr>
-      </w:pPr>
-      <w:r>
-        <w:rPr>
-          <w:rFonts w:eastAsia="Times New Roman"/>
-          <w:lang w:eastAsia="es-ES_tradnl"/>
-        </w:rPr>
-        <w:t>b) ¿Qué tienen en común y en qué se diferencian los algoritmos de Vuelta Atrás y de Ramificación y Poda?</w:t>
-      </w:r>
-    </w:p>
-    <w:p>
-      <w:pPr>
-        <w:jc w:val="both"/>
-        <w:rPr>
-          <w:lang w:eastAsia="es-ES_tradnl"/>
-        </w:rPr>
-      </w:pPr>
-    </w:p>
-    <w:p>
-      <w:pPr>
-        <w:jc w:val="both"/>
-        <w:rPr>
-          <w:sz w:val="24"/>
-          <w:szCs w:val="24"/>
-          <w:lang w:eastAsia="es-ES_tradnl"/>
-        </w:rPr>
-      </w:pPr>
-      <w:r>
-        <w:rPr>
-          <w:sz w:val="24"/>
-          <w:szCs w:val="24"/>
-          <w:lang w:eastAsia="es-ES_tradnl"/>
-        </w:rPr>
-        <w:t>Ambos algoritmos garantizan encontrar una solución óptima del problema. Básicamente los algoritmos de Ramificación y Poda son una mejora de los algoritmos de Vuelta atrás.</w:t>
-      </w:r>
-    </w:p>
-    <w:p>
-      <w:pPr>
-        <w:jc w:val="both"/>
-        <w:rPr>
-          <w:sz w:val="24"/>
-          <w:szCs w:val="24"/>
-          <w:lang w:eastAsia="es-ES_tradnl"/>
-        </w:rPr>
-      </w:pPr>
-      <w:r>
-        <w:rPr>
-          <w:sz w:val="24"/>
-          <w:szCs w:val="24"/>
-          <w:lang w:eastAsia="es-ES_tradnl"/>
-        </w:rPr>
-        <w:t>Como ya se ha mencionado anteriormente, los algoritmos de Vuelta Atrás se pueden utilizar para resolver problemas combinatorios o de optimización, mientras que los de Ramificación y Poda sólo pueden resolver problemas de optimización. En segundo lugar, los algoritmos de Vuelta Atrás expanden sus nodos de forma similar a un recorrido en profundidad, mientras que los algoritmos de Ramificación y Poda, pueden hacerlo en anchura o en profundidad (en nuestro caso, ambos algoritmos expanden en profundidad). Por último, y probablemente la diferencia principal entre estos dos tipos de algoritmos, es el espacio de búsqueda. Mientras que los algoritmos de Vuelta Atrás necesitan explorar todo el espacio para comprobar cuál es la solución óptima, los algoritmos de Ramificación y Poda se basan en unas estimaciones (cotas) para evitar explorar aquellas ramas que no van a mejorar la solución, por lo que por lo general utilizan men</w:t>
-      </w:r>
-      <w:r>
-        <w:rPr>
-          <w:sz w:val="24"/>
-          <w:szCs w:val="24"/>
-          <w:lang w:eastAsia="es-ES_tradnl"/>
-        </w:rPr>
-        <w:t>os recursos de tiempo y memoria, puesto que en el peor de los casos ambos algoritmos van a ser igual de complejos y van a explorar el mismo espacio.</w:t>
-      </w:r>
-    </w:p>
-    <w:p>
-      <w:pPr>
-        <w:jc w:val="both"/>
-        <w:rPr>
-          <w:sz w:val="24"/>
-          <w:szCs w:val="24"/>
-          <w:lang w:eastAsia="es-ES_tradnl"/>
-        </w:rPr>
-      </w:pPr>
-    </w:p>
-    <w:p>
-      <w:pPr>
-        <w:pStyle w:val="Ttulo2"/>
-        <w:jc w:val="both"/>
-        <w:rPr>
-          <w:rFonts w:eastAsia="Times New Roman"/>
-          <w:lang w:eastAsia="es-ES_tradnl"/>
-        </w:rPr>
-      </w:pPr>
-      <w:r>
-        <w:rPr>
-          <w:rFonts w:eastAsia="Times New Roman"/>
-          <w:lang w:eastAsia="es-ES_tradnl"/>
-        </w:rPr>
-        <w:t>c) ¿Qué ventajas y desventajas tienen respecto del resto de algoritmos vistos en clase?</w:t>
-      </w:r>
-    </w:p>
-    <w:p>
-      <w:pPr>
-        <w:jc w:val="both"/>
-        <w:rPr>
-          <w:lang w:eastAsia="es-ES_tradnl"/>
-        </w:rPr>
-      </w:pPr>
-    </w:p>
-    <w:p>
-      <w:pPr>
-        <w:jc w:val="both"/>
-        <w:rPr>
-          <w:sz w:val="24"/>
-          <w:szCs w:val="24"/>
-          <w:lang w:eastAsia="es-ES_tradnl"/>
-        </w:rPr>
-      </w:pPr>
-      <w:r>
-        <w:rPr>
-          <w:sz w:val="24"/>
-          <w:szCs w:val="24"/>
-          <w:lang w:eastAsia="es-ES_tradnl"/>
-        </w:rPr>
-        <w:t>Mientras que los algoritmos voraces, y en mucha menor medida aún, los algoritmos aproximados, no garantizan la solución óptima, los algoritmos basados en técnicas de búsqueda sí. Además, no requieren de una función de selección, en el caso de los algoritmos voraces, o de una de función de aproximación en el caso de los algoritmos aproximados.</w:t>
+        <w:t>búsqueda sí. Además, no requieren de una función de selección, en el caso de los algoritmos voraces, o de una de función de aproximación en el caso de los algoritmos aproximados.</w:t>
       </w:r>
     </w:p>
     <w:p>
@@ -1831,8 +3127,65 @@
     </w:p>
     <w:p>
       <w:pPr>
-        <w:pStyle w:val="Ttulo2"/>
-      </w:pPr>
+        <w:pStyle w:val="Ttulo1"/>
+        <w:numPr>
+          <w:ilvl w:val="0"/>
+          <w:numId w:val="2"/>
+        </w:numPr>
+        <w:rPr>
+          <w:b/>
+          <w:sz w:val="36"/>
+          <w:u w:val="single"/>
+        </w:rPr>
+      </w:pPr>
+      <w:bookmarkStart w:id="15" w:name="_Toc498793358"/>
+      <w:r>
+        <w:rPr>
+          <w:b/>
+          <w:sz w:val="36"/>
+          <w:u w:val="single"/>
+        </w:rPr>
+        <w:t>CONCLUSIONES</w:t>
+      </w:r>
+      <w:bookmarkEnd w:id="15"/>
+    </w:p>
+    <w:p>
+      <w:pPr>
+        <w:rPr>
+          <w:sz w:val="24"/>
+          <w:szCs w:val="24"/>
+        </w:rPr>
+      </w:pPr>
+    </w:p>
+    <w:p>
+      <w:pPr>
+        <w:jc w:val="both"/>
+        <w:rPr>
+          <w:sz w:val="24"/>
+          <w:szCs w:val="24"/>
+        </w:rPr>
+      </w:pPr>
+      <w:r>
+        <w:rPr>
+          <w:sz w:val="24"/>
+          <w:szCs w:val="24"/>
+        </w:rPr>
+        <w:t xml:space="preserve">Esta práctica nos ha ayudado a comprender mejor el funcionamiento de los algoritmos de Vuelta Atrás y de Ramificación y Poda, que a veces son complicados de ver </w:t>
+      </w:r>
+      <w:r>
+        <w:rPr>
+          <w:sz w:val="24"/>
+          <w:szCs w:val="24"/>
+        </w:rPr>
+        <w:t>de forma teórica. Realmente la implementación de Vuelta Atrás no supuso un gran problema más allá de entender correctamente el enunciado expuesto y comprender qué se no estaba pidiendo. El verdadero problema, surgió con el algoritmo de Ramificación y Poda. Primero no sabíamos si afrontar el problema de manera iterativa o recursiva. Al final, por seguir con el mismo esquema que habíamos utilizado en la implementación de Vuelta Atrás, nos decantamos por un esquema recursivo. Como se puede comprobar, los códigos son bastante parecidos, con la diferencia de que en el esquema de Ramificación y Poda se incluye el cálculo de la cota pesimista. Este cálculo ha sido la principal fuente de problemas</w:t>
+      </w:r>
+      <w:r>
+        <w:rPr>
+          <w:sz w:val="24"/>
+          <w:szCs w:val="24"/>
+        </w:rPr>
+        <w:t xml:space="preserve"> puesto que no estábamos desmarcando bien la solución parcial y no servía para nada. Una vez que el cálculo empezó a ser útil, tuvimos que pensar qué podíamos utilizar para hacer el cálculo. La única opción que nos resultó viable fue la expuesta en el apartado anterior. A pesar de nuestros intentos de mejorarla para aumentar el rango de la poda, no lo logramos. Digamos que nuestra cota optimista es demasiado optimista y en la mayoría de los casos, se poda en los últimos niveles.</w:t>
+      </w:r>
     </w:p>
     <w:sectPr>
       <w:pgSz w:w="11906" w:h="16838"/>
@@ -1937,7 +3290,7 @@
   <w:abstractNum w:abstractNumId="1" w15:restartNumberingAfterBreak="0">
     <w:nsid w:val="51557D5C"/>
     <w:multiLevelType w:val="hybridMultilevel"/>
-    <w:tmpl w:val="A4F006C2"/>
+    <w:tmpl w:val="7898F3B0"/>
     <w:lvl w:ilvl="0" w:tplc="040A000F">
       <w:start w:val="1"/>
       <w:numFmt w:val="decimal"/>
@@ -2559,6 +3912,66 @@
       <w:szCs w:val="26"/>
     </w:rPr>
   </w:style>
+  <w:style w:type="paragraph" w:styleId="TtuloTDC">
+    <w:name w:val="TOC Heading"/>
+    <w:basedOn w:val="Ttulo1"/>
+    <w:next w:val="Normal"/>
+    <w:uiPriority w:val="39"/>
+    <w:unhideWhenUsed/>
+    <w:qFormat/>
+    <w:rsid w:val="001B0B01"/>
+    <w:pPr>
+      <w:outlineLvl w:val="9"/>
+    </w:pPr>
+    <w:rPr>
+      <w:lang w:eastAsia="es-ES_tradnl"/>
+    </w:rPr>
+  </w:style>
+  <w:style w:type="paragraph" w:styleId="TDC1">
+    <w:name w:val="toc 1"/>
+    <w:basedOn w:val="Normal"/>
+    <w:next w:val="Normal"/>
+    <w:autoRedefine/>
+    <w:uiPriority w:val="39"/>
+    <w:unhideWhenUsed/>
+    <w:rsid w:val="001B0B01"/>
+    <w:pPr>
+      <w:spacing w:after="100"/>
+    </w:pPr>
+  </w:style>
+  <w:style w:type="paragraph" w:styleId="TDC2">
+    <w:name w:val="toc 2"/>
+    <w:basedOn w:val="Normal"/>
+    <w:next w:val="Normal"/>
+    <w:autoRedefine/>
+    <w:uiPriority w:val="39"/>
+    <w:unhideWhenUsed/>
+    <w:rsid w:val="00192EBE"/>
+    <w:pPr>
+      <w:tabs>
+        <w:tab w:val="right" w:leader="dot" w:pos="8494"/>
+      </w:tabs>
+      <w:spacing w:after="100"/>
+      <w:ind w:left="220"/>
+    </w:pPr>
+    <w:rPr>
+      <w:rFonts w:eastAsia="Times New Roman"/>
+      <w:noProof/>
+      <w:sz w:val="24"/>
+      <w:lang w:eastAsia="es-ES_tradnl"/>
+    </w:rPr>
+  </w:style>
+  <w:style w:type="character" w:styleId="Hipervnculo">
+    <w:name w:val="Hyperlink"/>
+    <w:basedOn w:val="Fuentedeprrafopredeter"/>
+    <w:uiPriority w:val="99"/>
+    <w:unhideWhenUsed/>
+    <w:rsid w:val="001B0B01"/>
+    <w:rPr>
+      <w:color w:val="0563C1" w:themeColor="hyperlink"/>
+      <w:u w:val="single"/>
+    </w:rPr>
+  </w:style>
 </w:styles>
 </file>
 
@@ -2637,26 +4050,26 @@
 
 <file path=word/glossary/fontTable.xml><?xml version="1.0" encoding="utf-8"?>
 <w:fonts xmlns:mc="http://schemas.openxmlformats.org/markup-compatibility/2006" xmlns:r="http://schemas.openxmlformats.org/officeDocument/2006/relationships" xmlns:w="http://schemas.openxmlformats.org/wordprocessingml/2006/main" xmlns:w14="http://schemas.microsoft.com/office/word/2010/wordml" xmlns:w15="http://schemas.microsoft.com/office/word/2012/wordml" xmlns:w16se="http://schemas.microsoft.com/office/word/2015/wordml/symex" mc:Ignorable="w14 w15 w16se">
+  <w:font w:name="Times New Roman">
+    <w:panose1 w:val="02020603050405020304"/>
+    <w:charset w:val="00"/>
+    <w:family w:val="roman"/>
+    <w:pitch w:val="variable"/>
+    <w:sig w:usb0="E0002AFF" w:usb1="C0007841" w:usb2="00000009" w:usb3="00000000" w:csb0="000001FF" w:csb1="00000000"/>
+  </w:font>
   <w:font w:name="Calibri">
     <w:panose1 w:val="020F0502020204030204"/>
     <w:charset w:val="00"/>
     <w:family w:val="swiss"/>
     <w:pitch w:val="variable"/>
-    <w:sig w:usb0="E0002AFF" w:usb1="C000247B" w:usb2="00000009" w:usb3="00000000" w:csb0="000001FF" w:csb1="00000000"/>
-  </w:font>
-  <w:font w:name="Times New Roman">
-    <w:panose1 w:val="02020603050405020304"/>
-    <w:charset w:val="00"/>
-    <w:family w:val="roman"/>
-    <w:pitch w:val="variable"/>
-    <w:sig w:usb0="E0002EFF" w:usb1="C000785B" w:usb2="00000009" w:usb3="00000000" w:csb0="000001FF" w:csb1="00000000"/>
+    <w:sig w:usb0="A0002AEF" w:usb1="4000207B" w:usb2="00000000" w:usb3="00000000" w:csb0="000001FF" w:csb1="00000000"/>
   </w:font>
   <w:font w:name="Calibri Light">
     <w:panose1 w:val="020F0302020204030204"/>
     <w:charset w:val="00"/>
     <w:family w:val="swiss"/>
     <w:pitch w:val="variable"/>
-    <w:sig w:usb0="E0002AFF" w:usb1="C000247B" w:usb2="00000009" w:usb3="00000000" w:csb0="000001FF" w:csb1="00000000"/>
+    <w:sig w:usb0="A0002AEF" w:usb1="4000207B" w:usb2="00000000" w:usb3="00000000" w:csb0="000001FF" w:csb1="00000000"/>
   </w:font>
 </w:fonts>
 </file>
@@ -2679,6 +4092,7 @@
     <w:rsidRoot w:val="00555E43"/>
     <w:rsid w:val="000233AC"/>
     <w:rsid w:val="000973F5"/>
+    <w:rsid w:val="0011076D"/>
     <w:rsid w:val="001555AF"/>
     <w:rsid w:val="00555E43"/>
     <w:rsid w:val="00B357C7"/>
@@ -3419,10 +4833,22 @@
 </CoverPageProperties>
 </file>
 
+<file path=customXml/item2.xml><?xml version="1.0" encoding="utf-8"?>
+<b:Sources xmlns:b="http://schemas.openxmlformats.org/officeDocument/2006/bibliography" xmlns="http://schemas.openxmlformats.org/officeDocument/2006/bibliography" SelectedStyle="\APASixthEditionOfficeOnline.xsl" StyleName="APA" Version="6"/>
+</file>
+
 <file path=customXml/itemProps1.xml><?xml version="1.0" encoding="utf-8"?>
 <ds:datastoreItem xmlns:ds="http://schemas.openxmlformats.org/officeDocument/2006/customXml" ds:itemID="{55AF091B-3C7A-41E3-B477-F2FDAA23CFDA}">
   <ds:schemaRefs>
     <ds:schemaRef ds:uri="http://schemas.microsoft.com/office/2006/coverPageProps"/>
   </ds:schemaRefs>
 </ds:datastoreItem>
+</file>
+
+<file path=customXml/itemProps2.xml><?xml version="1.0" encoding="utf-8"?>
+<ds:datastoreItem xmlns:ds="http://schemas.openxmlformats.org/officeDocument/2006/customXml" ds:itemID="{AEBADDED-06A8-45A3-AFF5-DAAC665EC848}">
+  <ds:schemaRefs>
+    <ds:schemaRef ds:uri="http://schemas.openxmlformats.org/officeDocument/2006/bibliography"/>
+  </ds:schemaRefs>
+</ds:datastoreItem>
 </file>
</xml_diff>